<commit_message>
modified the codes of editting object function
</commit_message>
<xml_diff>
--- a/Documents/NameRules.docx
+++ b/Documents/NameRules.docx
@@ -101,11 +101,16 @@
     </w:p>
     <w:p>
       <w:r>
-        <w:t>Higher Bounds: &lt;</w:t>
-      </w:r>
-      <w:proofErr w:type="spellStart"/>
-      <w:r>
-        <w:t>highBnd</w:t>
+        <w:t>Upper</w:t>
+      </w:r>
+      <w:r>
+        <w:t xml:space="preserve"> Bounds: &lt;</w:t>
+      </w:r>
+      <w:r>
+        <w:t>up</w:t>
+      </w:r>
+      <w:r>
+        <w:t>Bnd</w:t>
       </w:r>
       <w:r>
         <w:rPr>
@@ -113,7 +118,6 @@
         </w:rPr>
         <w:t>i</w:t>
       </w:r>
-      <w:proofErr w:type="spellEnd"/>
       <w:proofErr w:type="gramStart"/>
       <w:r>
         <w:t>&gt;  &lt;</w:t>
@@ -125,21 +129,19 @@
     </w:p>
     <w:p>
       <w:r>
-        <w:t>Initial Value: &lt;</w:t>
-      </w:r>
-      <w:proofErr w:type="spellStart"/>
-      <w:r>
-        <w:t>initVal</w:t>
+        <w:t>Initial Value: &lt;init</w:t>
       </w:r>
       <w:bookmarkStart w:id="0" w:name="_GoBack"/>
+      <w:bookmarkEnd w:id="0"/>
+      <w:r>
+        <w:t>Val</w:t>
+      </w:r>
       <w:r>
         <w:rPr>
           <w:color w:val="00B050"/>
         </w:rPr>
         <w:t>i</w:t>
       </w:r>
-      <w:bookmarkEnd w:id="0"/>
-      <w:proofErr w:type="spellEnd"/>
       <w:proofErr w:type="gramStart"/>
       <w:r>
         <w:t>&gt;  &lt;</w:t>

</xml_diff>

<commit_message>
failed to add grad
</commit_message>
<xml_diff>
--- a/Documents/NameRules.docx
+++ b/Documents/NameRules.docx
@@ -140,18 +140,44 @@
       </w:r>
     </w:p>
     <w:p>
+      <w:r>
+        <w:rPr>
+          <w:b/>
+        </w:rPr>
+        <w:t>Initial Value</w:t>
+      </w:r>
+      <w:r>
+        <w:t>: &lt;initVal</w:t>
+      </w:r>
+      <w:r>
+        <w:rPr>
+          <w:color w:val="00B050"/>
+        </w:rPr>
+        <w:t>i</w:t>
+      </w:r>
+      <w:r>
+        <w:t>&gt;  &lt;value&gt;</w:t>
+      </w:r>
+    </w:p>
+    <w:p>
+      <w:r>
+        <w:rPr>
+          <w:b/>
+        </w:rPr>
+        <w:t>Gradient</w:t>
+      </w:r>
+      <w:r>
+        <w:t xml:space="preserve">: </w:t>
+      </w:r>
+      <w:r>
+        <w:t>&lt;</w:t>
+      </w:r>
+      <w:r>
+        <w:t>grad</w:t>
+      </w:r>
       <w:bookmarkStart w:id="0" w:name="_GoBack"/>
-      <w:r>
-        <w:rPr>
-          <w:b/>
-        </w:rPr>
-        <w:t>Initial Value</w:t>
-      </w:r>
       <w:bookmarkEnd w:id="0"/>
       <w:r>
-        <w:t>: &lt;initVal</w:t>
-      </w:r>
-      <w:r>
         <w:rPr>
           <w:color w:val="00B050"/>
         </w:rPr>
@@ -161,6 +187,7 @@
         <w:t>&gt;  &lt;value&gt;</w:t>
       </w:r>
     </w:p>
+    <w:p/>
     <w:sectPr>
       <w:pgSz w:w="12240" w:h="15840"/>
       <w:pgMar w:top="1440" w:right="1440" w:bottom="1440" w:left="1440" w:header="720" w:footer="720" w:gutter="0"/>

</xml_diff>

<commit_message>
Add Optimization Method, Support both grad based and non-grad based optimization method
</commit_message>
<xml_diff>
--- a/Documents/NameRules.docx
+++ b/Documents/NameRules.docx
@@ -17,7 +17,41 @@
           <w:sz w:val="28"/>
           <w:szCs w:val="28"/>
         </w:rPr>
-        <w:t>Rules for naming the key and value in the class DataWrapper</w:t>
+        <w:t>Rules for naming the key and value</w:t>
+      </w:r>
+    </w:p>
+    <w:p>
+      <w:pPr>
+        <w:rPr>
+          <w:b/>
+          <w:sz w:val="28"/>
+          <w:szCs w:val="28"/>
+        </w:rPr>
+      </w:pPr>
+      <w:r>
+        <w:rPr>
+          <w:rFonts w:hint="eastAsia"/>
+          <w:b/>
+          <w:sz w:val="28"/>
+          <w:szCs w:val="28"/>
+        </w:rPr>
+        <w:t>I</w:t>
+      </w:r>
+      <w:r>
+        <w:rPr>
+          <w:b/>
+          <w:sz w:val="28"/>
+          <w:szCs w:val="28"/>
+        </w:rPr>
+        <w:t xml:space="preserve">n the class </w:t>
+      </w:r>
+      <w:r>
+        <w:rPr>
+          <w:b/>
+          <w:sz w:val="28"/>
+          <w:szCs w:val="28"/>
+        </w:rPr>
+        <w:t>OptimizationData</w:t>
       </w:r>
     </w:p>
     <w:p>
@@ -180,6 +214,82 @@
       </w:r>
     </w:p>
     <w:p>
+      <w:pPr>
+        <w:rPr>
+          <w:b/>
+        </w:rPr>
+      </w:pPr>
+      <w:r>
+        <w:rPr>
+          <w:b/>
+        </w:rPr>
+        <w:t>Optimization Method</w:t>
+      </w:r>
+      <w:r>
+        <w:rPr>
+          <w:b/>
+        </w:rPr>
+        <w:t xml:space="preserve">: </w:t>
+      </w:r>
+      <w:bookmarkStart w:id="0" w:name="_GoBack"/>
+      <w:r>
+        <w:t>&lt;optMethod&gt;  &lt;value&gt;</w:t>
+      </w:r>
+      <w:bookmarkEnd w:id="0"/>
+    </w:p>
+    <w:p/>
+    <w:p/>
+    <w:p/>
+    <w:p>
+      <w:pPr>
+        <w:rPr>
+          <w:b/>
+          <w:sz w:val="28"/>
+          <w:szCs w:val="28"/>
+        </w:rPr>
+      </w:pPr>
+      <w:r>
+        <w:rPr>
+          <w:b/>
+          <w:sz w:val="28"/>
+          <w:szCs w:val="28"/>
+        </w:rPr>
+        <w:t>I</w:t>
+      </w:r>
+      <w:r>
+        <w:rPr>
+          <w:b/>
+          <w:sz w:val="28"/>
+          <w:szCs w:val="28"/>
+        </w:rPr>
+        <w:t xml:space="preserve">n the class </w:t>
+      </w:r>
+      <w:r>
+        <w:rPr>
+          <w:b/>
+          <w:sz w:val="28"/>
+          <w:szCs w:val="28"/>
+        </w:rPr>
+        <w:t>Inverse</w:t>
+      </w:r>
+      <w:r>
+        <w:rPr>
+          <w:b/>
+          <w:sz w:val="28"/>
+          <w:szCs w:val="28"/>
+        </w:rPr>
+        <w:t>Data</w:t>
+      </w:r>
+      <w:r>
+        <w:rPr>
+          <w:b/>
+          <w:sz w:val="28"/>
+          <w:szCs w:val="28"/>
+        </w:rPr>
+        <w:t>Parser</w:t>
+      </w:r>
+    </w:p>
+    <w:p>
       <w:r>
         <w:rPr>
           <w:rFonts w:hint="eastAsia"/>
@@ -220,13 +330,7 @@
         <w:t>&lt;</w:t>
       </w:r>
       <w:r>
-        <w:t>optVa</w:t>
-      </w:r>
-      <w:r>
-        <w:t>l</w:t>
-      </w:r>
-      <w:r>
-        <w:t>i</w:t>
+        <w:t>optVali</w:t>
       </w:r>
       <w:r>
         <w:rPr>
@@ -244,10 +348,10 @@
         <w:t>&gt;</w:t>
       </w:r>
     </w:p>
-    <w:p>
-      <w:pPr>
-        <w:rPr>
-          <w:rFonts w:hint="eastAsia"/>
+    <w:p/>
+    <w:p>
+      <w:pPr>
+        <w:rPr>
           <w:b/>
         </w:rPr>
       </w:pPr>
@@ -275,11 +379,9 @@
         </w:rPr>
         <w:t xml:space="preserve">: </w:t>
       </w:r>
-      <w:bookmarkStart w:id="0" w:name="_GoBack"/>
       <w:r>
         <w:t>&lt;minObjVal&gt; &lt;value&gt;</w:t>
       </w:r>
-      <w:bookmarkEnd w:id="0"/>
     </w:p>
     <w:sectPr>
       <w:pgSz w:w="12240" w:h="15840"/>
@@ -703,6 +805,7 @@
     <w:lsdException w:name="HTML Sample" w:semiHidden="1" w:unhideWhenUsed="1"/>
     <w:lsdException w:name="HTML Typewriter" w:semiHidden="1" w:unhideWhenUsed="1"/>
     <w:lsdException w:name="HTML Variable" w:semiHidden="1" w:unhideWhenUsed="1"/>
+    <w:lsdException w:name="Normal Table" w:semiHidden="1" w:unhideWhenUsed="1"/>
     <w:lsdException w:name="annotation subject" w:semiHidden="1" w:unhideWhenUsed="1"/>
     <w:lsdException w:name="No List" w:semiHidden="1" w:unhideWhenUsed="1"/>
     <w:lsdException w:name="Outline List 1" w:semiHidden="1" w:unhideWhenUsed="1"/>
@@ -749,8 +852,10 @@
     <w:lsdException w:name="Table Subtle 2" w:semiHidden="1" w:unhideWhenUsed="1"/>
     <w:lsdException w:name="Table Web 1" w:semiHidden="1" w:unhideWhenUsed="1"/>
     <w:lsdException w:name="Table Web 2" w:semiHidden="1" w:unhideWhenUsed="1"/>
+    <w:lsdException w:name="Table Web 3" w:semiHidden="1" w:unhideWhenUsed="1"/>
     <w:lsdException w:name="Balloon Text" w:semiHidden="1" w:unhideWhenUsed="1"/>
     <w:lsdException w:name="Table Grid" w:uiPriority="39"/>
+    <w:lsdException w:name="Table Theme" w:semiHidden="1" w:unhideWhenUsed="1"/>
     <w:lsdException w:name="Placeholder Text" w:semiHidden="1"/>
     <w:lsdException w:name="No Spacing" w:uiPriority="1" w:qFormat="1"/>
     <w:lsdException w:name="Light Shading" w:uiPriority="60"/>

</xml_diff>

<commit_message>
add dynamic compilation for the inequality constraint function and gradient for the inequality constraint function
</commit_message>
<xml_diff>
--- a/Documents/NameRules.docx
+++ b/Documents/NameRules.docx
@@ -201,6 +201,12 @@
         <w:t>Gradient</w:t>
       </w:r>
       <w:r>
+        <w:rPr>
+          <w:b/>
+        </w:rPr>
+        <w:t xml:space="preserve"> for Object Function</w:t>
+      </w:r>
+      <w:r>
         <w:t>: &lt;grad</w:t>
       </w:r>
       <w:r>
@@ -231,15 +237,108 @@
         </w:rPr>
         <w:t xml:space="preserve">: </w:t>
       </w:r>
+      <w:r>
+        <w:t>&lt;optMethod&gt;  &lt;value&gt;</w:t>
+      </w:r>
+    </w:p>
+    <w:p>
+      <w:r>
+        <w:rPr>
+          <w:b/>
+        </w:rPr>
+        <w:t>Inequality Constraints:</w:t>
+      </w:r>
+      <w:r>
+        <w:t xml:space="preserve"> &lt;inequalCnst</w:t>
+      </w:r>
+      <w:r>
+        <w:rPr>
+          <w:color w:val="00B050"/>
+        </w:rPr>
+        <w:t>i</w:t>
+      </w:r>
+      <w:r>
+        <w:t>&gt;</w:t>
+      </w:r>
+      <w:r>
+        <w:t xml:space="preserve">  &lt;value&gt;</w:t>
+      </w:r>
+    </w:p>
+    <w:p>
+      <w:r>
+        <w:rPr>
+          <w:b/>
+        </w:rPr>
+        <w:t>Gradient</w:t>
+      </w:r>
+      <w:r>
+        <w:rPr>
+          <w:b/>
+        </w:rPr>
+        <w:t xml:space="preserve"> for </w:t>
+      </w:r>
+      <w:r>
+        <w:rPr>
+          <w:b/>
+        </w:rPr>
+        <w:t xml:space="preserve">the </w:t>
+      </w:r>
       <w:bookmarkStart w:id="0" w:name="_GoBack"/>
       <w:r>
-        <w:t>&lt;optMethod&gt;  &lt;value&gt;</w:t>
+        <w:rPr>
+          <w:b/>
+          <w:color w:val="00B050"/>
+        </w:rPr>
+        <w:t>jth</w:t>
       </w:r>
       <w:bookmarkEnd w:id="0"/>
-    </w:p>
-    <w:p/>
-    <w:p/>
-    <w:p/>
+      <w:r>
+        <w:rPr>
+          <w:b/>
+        </w:rPr>
+        <w:t xml:space="preserve"> variable in </w:t>
+      </w:r>
+      <w:r>
+        <w:rPr>
+          <w:b/>
+          <w:color w:val="00B050"/>
+        </w:rPr>
+        <w:t>ith</w:t>
+      </w:r>
+      <w:r>
+        <w:rPr>
+          <w:b/>
+        </w:rPr>
+        <w:t xml:space="preserve"> </w:t>
+      </w:r>
+      <w:r>
+        <w:rPr>
+          <w:b/>
+        </w:rPr>
+        <w:t>Inequality Constraint Function</w:t>
+      </w:r>
+      <w:r>
+        <w:t>: &lt;</w:t>
+      </w:r>
+      <w:r>
+        <w:t>inequalGrad</w:t>
+      </w:r>
+      <w:r>
+        <w:rPr>
+          <w:color w:val="00B050"/>
+        </w:rPr>
+        <w:t>i</w:t>
+      </w:r>
+      <w:r>
+        <w:rPr>
+          <w:color w:val="00B050"/>
+        </w:rPr>
+        <w:t>j</w:t>
+      </w:r>
+      <w:r>
+        <w:t>&gt;  &lt;value&gt;</w:t>
+      </w:r>
+    </w:p>
     <w:p>
       <w:pPr>
         <w:rPr>

</xml_diff>

<commit_message>
show optimized result to the UI
</commit_message>
<xml_diff>
--- a/Documents/NameRules.docx
+++ b/Documents/NameRules.docx
@@ -283,7 +283,6 @@
         </w:rPr>
         <w:t xml:space="preserve">the </w:t>
       </w:r>
-      <w:bookmarkStart w:id="0" w:name="_GoBack"/>
       <w:r>
         <w:rPr>
           <w:b/>
@@ -291,7 +290,6 @@
         </w:rPr>
         <w:t>jth</w:t>
       </w:r>
-      <w:bookmarkEnd w:id="0"/>
       <w:r>
         <w:rPr>
           <w:b/>
@@ -428,8 +426,16 @@
         </w:rPr>
         <w:t>&lt;</w:t>
       </w:r>
-      <w:r>
-        <w:t>optVali</w:t>
+      <w:bookmarkStart w:id="0" w:name="_GoBack"/>
+      <w:r>
+        <w:t>optVal</w:t>
+      </w:r>
+      <w:bookmarkEnd w:id="0"/>
+      <w:r>
+        <w:rPr>
+          <w:color w:val="00B050"/>
+        </w:rPr>
+        <w:t>i</w:t>
       </w:r>
       <w:r>
         <w:rPr>

</xml_diff>